<commit_message>
Semantička segmentacija i detekcija objekata
</commit_message>
<xml_diff>
--- a/beleske/AI.docx
+++ b/beleske/AI.docx
@@ -3,29 +3,318 @@
 <w:document xmlns:wpc="http://schemas.microsoft.com/office/word/2010/wordprocessingCanvas" xmlns:cx="http://schemas.microsoft.com/office/drawing/2014/chartex" xmlns:cx1="http://schemas.microsoft.com/office/drawing/2015/9/8/chartex" xmlns:cx2="http://schemas.microsoft.com/office/drawing/2015/10/21/chartex" xmlns:cx3="http://schemas.microsoft.com/office/drawing/2016/5/9/chartex" xmlns:cx4="http://schemas.microsoft.com/office/drawing/2016/5/10/chartex" xmlns:cx5="http://schemas.microsoft.com/office/drawing/2016/5/11/chartex" xmlns:cx6="http://schemas.microsoft.com/office/drawing/2016/5/12/chartex" xmlns:cx7="http://schemas.microsoft.com/office/drawing/2016/5/13/chartex" xmlns:cx8="http://schemas.microsoft.com/office/drawing/2016/5/14/chartex" xmlns:mc="http://schemas.openxmlformats.org/markup-compatibility/2006" xmlns:aink="http://schemas.microsoft.com/office/drawing/2016/ink" xmlns:am3d="http://schemas.microsoft.com/office/drawing/2017/model3d" xmlns:o="urn:schemas-microsoft-com:office:office" xmlns:oel="http://schemas.microsoft.com/office/2019/extlst" xmlns:r="http://schemas.openxmlformats.org/officeDocument/2006/relationships" xmlns:m="http://schemas.openxmlformats.org/officeDocument/2006/math" xmlns:v="urn:schemas-microsoft-com:vml" xmlns:wp14="http://schemas.microsoft.com/office/word/2010/wordprocessingDrawing" xmlns:wp="http://schemas.openxmlformats.org/drawingml/2006/wordprocessingDrawing" xmlns:w10="urn:schemas-microsoft-com:office:word" xmlns:w="http://schemas.openxmlformats.org/wordprocessingml/2006/main" xmlns:w14="http://schemas.microsoft.com/office/word/2010/wordml" xmlns:w15="http://schemas.microsoft.com/office/word/2012/wordml" xmlns:w16cex="http://schemas.microsoft.com/office/word/2018/wordml/cex" xmlns:w16cid="http://schemas.microsoft.com/office/word/2016/wordml/cid" xmlns:w16="http://schemas.microsoft.com/office/word/2018/wordml" xmlns:w16du="http://schemas.microsoft.com/office/word/2023/wordml/word16du" xmlns:w16sdtdh="http://schemas.microsoft.com/office/word/2020/wordml/sdtdatahash" xmlns:w16sdtfl="http://schemas.microsoft.com/office/word/2024/wordml/sdtformatlock" xmlns:w16se="http://schemas.microsoft.com/office/word/2015/wordml/symex" xmlns:wpg="http://schemas.microsoft.com/office/word/2010/wordprocessingGroup" xmlns:wpi="http://schemas.microsoft.com/office/word/2010/wordprocessingInk" xmlns:wne="http://schemas.microsoft.com/office/word/2006/wordml" xmlns:wps="http://schemas.microsoft.com/office/word/2010/wordprocessingShape" mc:Ignorable="w14 w15 w16se w16cid w16 w16cex w16sdtdh w16sdtfl w16du wp14">
   <w:body>
     <w:p>
-      <w:r>
-        <w:t>Kontekst je najbitniji kod razvijanja ljudi. Koliko ljudi ce koristiti. Koliko podataka ce ici. To bas zavisi od vrste ML I svega.</w:t>
+      <w:proofErr w:type="spellStart"/>
+      <w:r>
+        <w:t>Kontekst</w:t>
+      </w:r>
+      <w:proofErr w:type="spellEnd"/>
+      <w:r>
+        <w:t xml:space="preserve"> je </w:t>
+      </w:r>
+      <w:proofErr w:type="spellStart"/>
+      <w:r>
+        <w:t>najbitniji</w:t>
+      </w:r>
+      <w:proofErr w:type="spellEnd"/>
+      <w:r>
+        <w:t xml:space="preserve"> </w:t>
+      </w:r>
+      <w:proofErr w:type="spellStart"/>
+      <w:r>
+        <w:t>kod</w:t>
+      </w:r>
+      <w:proofErr w:type="spellEnd"/>
+      <w:r>
+        <w:t xml:space="preserve"> </w:t>
+      </w:r>
+      <w:proofErr w:type="spellStart"/>
+      <w:r>
+        <w:t>razvijanja</w:t>
+      </w:r>
+      <w:proofErr w:type="spellEnd"/>
+      <w:r>
+        <w:t xml:space="preserve"> </w:t>
+      </w:r>
+      <w:proofErr w:type="spellStart"/>
+      <w:r>
+        <w:t>ljudi</w:t>
+      </w:r>
+      <w:proofErr w:type="spellEnd"/>
+      <w:r>
+        <w:t xml:space="preserve">. Koliko </w:t>
+      </w:r>
+      <w:proofErr w:type="spellStart"/>
+      <w:r>
+        <w:t>ljudi</w:t>
+      </w:r>
+      <w:proofErr w:type="spellEnd"/>
+      <w:r>
+        <w:t xml:space="preserve"> </w:t>
+      </w:r>
+      <w:proofErr w:type="spellStart"/>
+      <w:r>
+        <w:t>ce</w:t>
+      </w:r>
+      <w:proofErr w:type="spellEnd"/>
+      <w:r>
+        <w:t xml:space="preserve"> </w:t>
+      </w:r>
+      <w:proofErr w:type="spellStart"/>
+      <w:r>
+        <w:t>koristiti</w:t>
+      </w:r>
+      <w:proofErr w:type="spellEnd"/>
+      <w:r>
+        <w:t xml:space="preserve">. Koliko </w:t>
+      </w:r>
+      <w:proofErr w:type="spellStart"/>
+      <w:r>
+        <w:t>podataka</w:t>
+      </w:r>
+      <w:proofErr w:type="spellEnd"/>
+      <w:r>
+        <w:t xml:space="preserve"> </w:t>
+      </w:r>
+      <w:proofErr w:type="spellStart"/>
+      <w:r>
+        <w:t>ce</w:t>
+      </w:r>
+      <w:proofErr w:type="spellEnd"/>
+      <w:r>
+        <w:t xml:space="preserve"> </w:t>
+      </w:r>
+      <w:proofErr w:type="spellStart"/>
+      <w:r>
+        <w:t>ici</w:t>
+      </w:r>
+      <w:proofErr w:type="spellEnd"/>
+      <w:r>
+        <w:t xml:space="preserve">. To bas </w:t>
+      </w:r>
+      <w:proofErr w:type="spellStart"/>
+      <w:r>
+        <w:t>zavisi</w:t>
+      </w:r>
+      <w:proofErr w:type="spellEnd"/>
+      <w:r>
+        <w:t xml:space="preserve"> od </w:t>
+      </w:r>
+      <w:proofErr w:type="spellStart"/>
+      <w:r>
+        <w:t>vrste</w:t>
+      </w:r>
+      <w:proofErr w:type="spellEnd"/>
+      <w:r>
+        <w:t xml:space="preserve"> ML I </w:t>
+      </w:r>
+      <w:proofErr w:type="spellStart"/>
+      <w:r>
+        <w:t>svega</w:t>
+      </w:r>
+      <w:proofErr w:type="spellEnd"/>
+      <w:r>
+        <w:t>.</w:t>
       </w:r>
     </w:p>
     <w:p/>
     <w:p>
-      <w:r>
-        <w:t>Skaliranje apliakacije -  sve svoditi na 0 I 1</w:t>
-      </w:r>
-      <w:r>
-        <w:t xml:space="preserve">. Podeliti najveci broj sa trenutnim…. I onda je najveci broj 1.. ali prave problem outlajeri. </w:t>
+      <w:proofErr w:type="spellStart"/>
+      <w:r>
+        <w:t>Skaliranje</w:t>
+      </w:r>
+      <w:proofErr w:type="spellEnd"/>
+      <w:r>
+        <w:t xml:space="preserve"> </w:t>
+      </w:r>
+      <w:proofErr w:type="spellStart"/>
+      <w:r>
+        <w:t>apliakacije</w:t>
+      </w:r>
+      <w:proofErr w:type="spellEnd"/>
+      <w:r>
+        <w:t xml:space="preserve"> </w:t>
+      </w:r>
+      <w:proofErr w:type="gramStart"/>
+      <w:r>
+        <w:t xml:space="preserve">-  </w:t>
+      </w:r>
+      <w:proofErr w:type="spellStart"/>
+      <w:r>
+        <w:t>sve</w:t>
+      </w:r>
+      <w:proofErr w:type="spellEnd"/>
+      <w:proofErr w:type="gramEnd"/>
+      <w:r>
+        <w:t xml:space="preserve"> </w:t>
+      </w:r>
+      <w:proofErr w:type="spellStart"/>
+      <w:r>
+        <w:t>svoditi</w:t>
+      </w:r>
+      <w:proofErr w:type="spellEnd"/>
+      <w:r>
+        <w:t xml:space="preserve"> </w:t>
+      </w:r>
+      <w:proofErr w:type="spellStart"/>
+      <w:r>
+        <w:t>na</w:t>
+      </w:r>
+      <w:proofErr w:type="spellEnd"/>
+      <w:r>
+        <w:t xml:space="preserve"> 0 I 1</w:t>
+      </w:r>
+      <w:r>
+        <w:t xml:space="preserve">. </w:t>
+      </w:r>
+      <w:proofErr w:type="spellStart"/>
+      <w:r>
+        <w:t>Podeliti</w:t>
+      </w:r>
+      <w:proofErr w:type="spellEnd"/>
+      <w:r>
+        <w:t xml:space="preserve"> </w:t>
+      </w:r>
+      <w:proofErr w:type="spellStart"/>
+      <w:r>
+        <w:t>najveci</w:t>
+      </w:r>
+      <w:proofErr w:type="spellEnd"/>
+      <w:r>
+        <w:t xml:space="preserve"> </w:t>
+      </w:r>
+      <w:proofErr w:type="spellStart"/>
+      <w:r>
+        <w:t>broj</w:t>
+      </w:r>
+      <w:proofErr w:type="spellEnd"/>
+      <w:r>
+        <w:t xml:space="preserve"> </w:t>
+      </w:r>
+      <w:proofErr w:type="spellStart"/>
+      <w:r>
+        <w:t>sa</w:t>
+      </w:r>
+      <w:proofErr w:type="spellEnd"/>
+      <w:r>
+        <w:t xml:space="preserve"> </w:t>
+      </w:r>
+      <w:proofErr w:type="spellStart"/>
+      <w:r>
+        <w:t>trenutnim</w:t>
+      </w:r>
+      <w:proofErr w:type="spellEnd"/>
+      <w:r>
+        <w:t xml:space="preserve">…. I </w:t>
+      </w:r>
+      <w:proofErr w:type="spellStart"/>
+      <w:proofErr w:type="gramStart"/>
+      <w:r>
+        <w:t>onda</w:t>
+      </w:r>
+      <w:proofErr w:type="spellEnd"/>
+      <w:proofErr w:type="gramEnd"/>
+      <w:r>
+        <w:t xml:space="preserve"> je </w:t>
+      </w:r>
+      <w:proofErr w:type="spellStart"/>
+      <w:r>
+        <w:t>najveci</w:t>
+      </w:r>
+      <w:proofErr w:type="spellEnd"/>
+      <w:r>
+        <w:t xml:space="preserve"> </w:t>
+      </w:r>
+      <w:proofErr w:type="spellStart"/>
+      <w:r>
+        <w:t>broj</w:t>
+      </w:r>
+      <w:proofErr w:type="spellEnd"/>
+      <w:r>
+        <w:t xml:space="preserve"> </w:t>
+      </w:r>
+      <w:proofErr w:type="gramStart"/>
+      <w:r>
+        <w:t>1..</w:t>
+      </w:r>
+      <w:proofErr w:type="gramEnd"/>
+      <w:r>
+        <w:t xml:space="preserve"> </w:t>
+      </w:r>
+      <w:proofErr w:type="spellStart"/>
+      <w:r>
+        <w:t>ali</w:t>
+      </w:r>
+      <w:proofErr w:type="spellEnd"/>
+      <w:r>
+        <w:t xml:space="preserve"> </w:t>
+      </w:r>
+      <w:proofErr w:type="spellStart"/>
+      <w:r>
+        <w:t>prave</w:t>
+      </w:r>
+      <w:proofErr w:type="spellEnd"/>
+      <w:r>
+        <w:t xml:space="preserve"> problem </w:t>
+      </w:r>
+      <w:proofErr w:type="spellStart"/>
+      <w:r>
+        <w:t>outlajeri</w:t>
+      </w:r>
+      <w:proofErr w:type="spellEnd"/>
+      <w:r>
+        <w:t xml:space="preserve">. </w:t>
       </w:r>
     </w:p>
     <w:p/>
     <w:p>
       <w:r>
-        <w:t xml:space="preserve">Ona koristi OpenCV ili Open CSV biblioteku </w:t>
+        <w:t xml:space="preserve">Ona </w:t>
+      </w:r>
+      <w:proofErr w:type="spellStart"/>
+      <w:r>
+        <w:t>koristi</w:t>
+      </w:r>
+      <w:proofErr w:type="spellEnd"/>
+      <w:r>
+        <w:t xml:space="preserve"> OpenCV </w:t>
+      </w:r>
+      <w:proofErr w:type="spellStart"/>
+      <w:r>
+        <w:t>ili</w:t>
+      </w:r>
+      <w:proofErr w:type="spellEnd"/>
+      <w:r>
+        <w:t xml:space="preserve"> Open CSV </w:t>
+      </w:r>
+      <w:proofErr w:type="spellStart"/>
+      <w:r>
+        <w:t>biblioteku</w:t>
+      </w:r>
+      <w:proofErr w:type="spellEnd"/>
+      <w:r>
+        <w:t xml:space="preserve"> </w:t>
       </w:r>
       <w:r>
         <w:t>Z</w:t>
       </w:r>
       <w:r>
-        <w:t>a testiranje modala.</w:t>
+        <w:t xml:space="preserve">a </w:t>
+      </w:r>
+      <w:proofErr w:type="spellStart"/>
+      <w:r>
+        <w:t>testiranje</w:t>
+      </w:r>
+      <w:proofErr w:type="spellEnd"/>
+      <w:r>
+        <w:t xml:space="preserve"> </w:t>
+      </w:r>
+      <w:proofErr w:type="spellStart"/>
+      <w:r>
+        <w:t>modala</w:t>
+      </w:r>
+      <w:proofErr w:type="spellEnd"/>
+      <w:r>
+        <w:t>.</w:t>
       </w:r>
     </w:p>
     <w:p/>
@@ -34,10 +323,114 @@
         <w:t>Z</w:t>
       </w:r>
       <w:r>
-        <w:t>a treniranje modela preporucuje Google Collab</w:t>
-      </w:r>
-      <w:r>
-        <w:t>. Namestiti graficku karticu. Idete na graficku katicu. Mozete staviti na GPU(CPU).</w:t>
+        <w:t xml:space="preserve">a </w:t>
+      </w:r>
+      <w:proofErr w:type="spellStart"/>
+      <w:r>
+        <w:t>treniranje</w:t>
+      </w:r>
+      <w:proofErr w:type="spellEnd"/>
+      <w:r>
+        <w:t xml:space="preserve"> </w:t>
+      </w:r>
+      <w:proofErr w:type="spellStart"/>
+      <w:r>
+        <w:t>modela</w:t>
+      </w:r>
+      <w:proofErr w:type="spellEnd"/>
+      <w:r>
+        <w:t xml:space="preserve"> </w:t>
+      </w:r>
+      <w:proofErr w:type="spellStart"/>
+      <w:r>
+        <w:t>preporucuje</w:t>
+      </w:r>
+      <w:proofErr w:type="spellEnd"/>
+      <w:r>
+        <w:t xml:space="preserve"> Google Collab</w:t>
+      </w:r>
+      <w:r>
+        <w:t xml:space="preserve">. </w:t>
+      </w:r>
+      <w:proofErr w:type="spellStart"/>
+      <w:r>
+        <w:t>Namestiti</w:t>
+      </w:r>
+      <w:proofErr w:type="spellEnd"/>
+      <w:r>
+        <w:t xml:space="preserve"> </w:t>
+      </w:r>
+      <w:proofErr w:type="spellStart"/>
+      <w:r>
+        <w:t>graficku</w:t>
+      </w:r>
+      <w:proofErr w:type="spellEnd"/>
+      <w:r>
+        <w:t xml:space="preserve"> </w:t>
+      </w:r>
+      <w:proofErr w:type="spellStart"/>
+      <w:r>
+        <w:t>karticu</w:t>
+      </w:r>
+      <w:proofErr w:type="spellEnd"/>
+      <w:r>
+        <w:t xml:space="preserve">. </w:t>
+      </w:r>
+      <w:proofErr w:type="spellStart"/>
+      <w:r>
+        <w:t>Idete</w:t>
+      </w:r>
+      <w:proofErr w:type="spellEnd"/>
+      <w:r>
+        <w:t xml:space="preserve"> </w:t>
+      </w:r>
+      <w:proofErr w:type="spellStart"/>
+      <w:r>
+        <w:t>na</w:t>
+      </w:r>
+      <w:proofErr w:type="spellEnd"/>
+      <w:r>
+        <w:t xml:space="preserve"> </w:t>
+      </w:r>
+      <w:proofErr w:type="spellStart"/>
+      <w:r>
+        <w:t>graficku</w:t>
+      </w:r>
+      <w:proofErr w:type="spellEnd"/>
+      <w:r>
+        <w:t xml:space="preserve"> </w:t>
+      </w:r>
+      <w:proofErr w:type="spellStart"/>
+      <w:r>
+        <w:t>katicu</w:t>
+      </w:r>
+      <w:proofErr w:type="spellEnd"/>
+      <w:r>
+        <w:t xml:space="preserve">. </w:t>
+      </w:r>
+      <w:proofErr w:type="spellStart"/>
+      <w:r>
+        <w:t>Mozete</w:t>
+      </w:r>
+      <w:proofErr w:type="spellEnd"/>
+      <w:r>
+        <w:t xml:space="preserve"> </w:t>
+      </w:r>
+      <w:proofErr w:type="spellStart"/>
+      <w:r>
+        <w:t>staviti</w:t>
+      </w:r>
+      <w:proofErr w:type="spellEnd"/>
+      <w:r>
+        <w:t xml:space="preserve"> </w:t>
+      </w:r>
+      <w:proofErr w:type="spellStart"/>
+      <w:r>
+        <w:t>na</w:t>
+      </w:r>
+      <w:proofErr w:type="spellEnd"/>
+      <w:r>
+        <w:t xml:space="preserve"> GPU(CPU).</w:t>
       </w:r>
     </w:p>
     <w:p/>
@@ -45,9 +438,19 @@
       <w:r>
         <w:t xml:space="preserve">Kanal 3Blue1Brown </w:t>
       </w:r>
-      <w:r>
-        <w:t>na youtube</w:t>
-      </w:r>
+      <w:proofErr w:type="spellStart"/>
+      <w:r>
+        <w:t>na</w:t>
+      </w:r>
+      <w:proofErr w:type="spellEnd"/>
+      <w:r>
+        <w:t xml:space="preserve"> </w:t>
+      </w:r>
+      <w:proofErr w:type="spellStart"/>
+      <w:r>
+        <w:t>youtube</w:t>
+      </w:r>
+      <w:proofErr w:type="spellEnd"/>
       <w:r>
         <w:t xml:space="preserve"> - </w:t>
       </w:r>
@@ -63,41 +466,260 @@
     <w:p/>
     <w:p>
       <w:r>
-        <w:t xml:space="preserve">AI alat za </w:t>
-      </w:r>
+        <w:t xml:space="preserve">AI </w:t>
+      </w:r>
+      <w:proofErr w:type="spellStart"/>
+      <w:r>
+        <w:t>alat</w:t>
+      </w:r>
+      <w:proofErr w:type="spellEnd"/>
+      <w:r>
+        <w:t xml:space="preserve"> za </w:t>
+      </w:r>
+      <w:proofErr w:type="spellStart"/>
       <w:r>
         <w:rPr>
           <w:b/>
           <w:bCs/>
         </w:rPr>
-        <w:t>analizu ugovora</w:t>
-      </w:r>
-      <w:r>
-        <w:t xml:space="preserve"> za advokate</w:t>
-      </w:r>
+        <w:t>analizu</w:t>
+      </w:r>
+      <w:proofErr w:type="spellEnd"/>
+      <w:r>
+        <w:rPr>
+          <w:b/>
+          <w:bCs/>
+        </w:rPr>
+        <w:t xml:space="preserve"> </w:t>
+      </w:r>
+      <w:proofErr w:type="spellStart"/>
+      <w:r>
+        <w:rPr>
+          <w:b/>
+          <w:bCs/>
+        </w:rPr>
+        <w:t>ugovora</w:t>
+      </w:r>
+      <w:proofErr w:type="spellEnd"/>
+      <w:r>
+        <w:t xml:space="preserve"> za </w:t>
+      </w:r>
+      <w:proofErr w:type="spellStart"/>
+      <w:r>
+        <w:t>advokate</w:t>
+      </w:r>
+      <w:proofErr w:type="spellEnd"/>
     </w:p>
     <w:p/>
     <w:p>
-      <w:r>
-        <w:t xml:space="preserve">Setuj verbose = 1 ako zelis da vidis process trenitanja. Da vidis detaljan process. Mozemo pratiti uz pomoc modela.  Po default je verbose = 0 </w:t>
+      <w:proofErr w:type="spellStart"/>
+      <w:r>
+        <w:t>Setuj</w:t>
+      </w:r>
+      <w:proofErr w:type="spellEnd"/>
+      <w:r>
+        <w:t xml:space="preserve"> verbose = 1 </w:t>
+      </w:r>
+      <w:proofErr w:type="spellStart"/>
+      <w:r>
+        <w:t>ako</w:t>
+      </w:r>
+      <w:proofErr w:type="spellEnd"/>
+      <w:r>
+        <w:t xml:space="preserve"> </w:t>
+      </w:r>
+      <w:proofErr w:type="spellStart"/>
+      <w:r>
+        <w:t>zelis</w:t>
+      </w:r>
+      <w:proofErr w:type="spellEnd"/>
+      <w:r>
+        <w:t xml:space="preserve"> da </w:t>
+      </w:r>
+      <w:proofErr w:type="spellStart"/>
+      <w:r>
+        <w:t>vidis</w:t>
+      </w:r>
+      <w:proofErr w:type="spellEnd"/>
+      <w:r>
+        <w:t xml:space="preserve"> process </w:t>
+      </w:r>
+      <w:proofErr w:type="spellStart"/>
+      <w:r>
+        <w:t>trenitanja</w:t>
+      </w:r>
+      <w:proofErr w:type="spellEnd"/>
+      <w:r>
+        <w:t xml:space="preserve">. Da </w:t>
+      </w:r>
+      <w:proofErr w:type="spellStart"/>
+      <w:r>
+        <w:t>vidis</w:t>
+      </w:r>
+      <w:proofErr w:type="spellEnd"/>
+      <w:r>
+        <w:t xml:space="preserve"> </w:t>
+      </w:r>
+      <w:proofErr w:type="spellStart"/>
+      <w:r>
+        <w:t>detaljan</w:t>
+      </w:r>
+      <w:proofErr w:type="spellEnd"/>
+      <w:r>
+        <w:t xml:space="preserve"> process. </w:t>
+      </w:r>
+      <w:proofErr w:type="spellStart"/>
+      <w:r>
+        <w:t>Mozemo</w:t>
+      </w:r>
+      <w:proofErr w:type="spellEnd"/>
+      <w:r>
+        <w:t xml:space="preserve"> </w:t>
+      </w:r>
+      <w:proofErr w:type="spellStart"/>
+      <w:r>
+        <w:t>pratiti</w:t>
+      </w:r>
+      <w:proofErr w:type="spellEnd"/>
+      <w:r>
+        <w:t xml:space="preserve"> </w:t>
+      </w:r>
+      <w:proofErr w:type="spellStart"/>
+      <w:r>
+        <w:t>uz</w:t>
+      </w:r>
+      <w:proofErr w:type="spellEnd"/>
+      <w:r>
+        <w:t xml:space="preserve"> </w:t>
+      </w:r>
+      <w:proofErr w:type="spellStart"/>
+      <w:r>
+        <w:t>pomoc</w:t>
+      </w:r>
+      <w:proofErr w:type="spellEnd"/>
+      <w:r>
+        <w:t xml:space="preserve"> </w:t>
+      </w:r>
+      <w:proofErr w:type="spellStart"/>
+      <w:r>
+        <w:t>modela</w:t>
+      </w:r>
+      <w:proofErr w:type="spellEnd"/>
+      <w:r>
+        <w:t xml:space="preserve">.  Po default je verbose = 0 </w:t>
       </w:r>
     </w:p>
     <w:p/>
     <w:p>
       <w:r>
-        <w:t>Google colab</w:t>
-      </w:r>
-      <w:r>
-        <w:t xml:space="preserve"> za editovanje I lakse treniranje ai</w:t>
-      </w:r>
-      <w:r>
-        <w:t>. Brze treniranje</w:t>
-      </w:r>
+        <w:t xml:space="preserve">Google </w:t>
+      </w:r>
+      <w:proofErr w:type="spellStart"/>
+      <w:r>
+        <w:t>colab</w:t>
+      </w:r>
+      <w:proofErr w:type="spellEnd"/>
+      <w:r>
+        <w:t xml:space="preserve"> za </w:t>
+      </w:r>
+      <w:proofErr w:type="spellStart"/>
+      <w:r>
+        <w:t>editovanje</w:t>
+      </w:r>
+      <w:proofErr w:type="spellEnd"/>
+      <w:r>
+        <w:t xml:space="preserve"> I </w:t>
+      </w:r>
+      <w:proofErr w:type="spellStart"/>
+      <w:r>
+        <w:t>lakse</w:t>
+      </w:r>
+      <w:proofErr w:type="spellEnd"/>
+      <w:r>
+        <w:t xml:space="preserve"> </w:t>
+      </w:r>
+      <w:proofErr w:type="spellStart"/>
+      <w:r>
+        <w:t>treniranje</w:t>
+      </w:r>
+      <w:proofErr w:type="spellEnd"/>
+      <w:r>
+        <w:t xml:space="preserve"> ai</w:t>
+      </w:r>
+      <w:r>
+        <w:t xml:space="preserve">. </w:t>
+      </w:r>
+      <w:proofErr w:type="spellStart"/>
+      <w:r>
+        <w:t>Brze</w:t>
+      </w:r>
+      <w:proofErr w:type="spellEnd"/>
+      <w:r>
+        <w:t xml:space="preserve"> </w:t>
+      </w:r>
+      <w:proofErr w:type="spellStart"/>
+      <w:r>
+        <w:t>treniranje</w:t>
+      </w:r>
+      <w:proofErr w:type="spellEnd"/>
     </w:p>
     <w:p/>
     <w:p>
-      <w:r>
-        <w:t>Krenuti od laksih stvari pa skalirati n avece ako treba.</w:t>
+      <w:proofErr w:type="spellStart"/>
+      <w:r>
+        <w:t>Krenuti</w:t>
+      </w:r>
+      <w:proofErr w:type="spellEnd"/>
+      <w:r>
+        <w:t xml:space="preserve"> od </w:t>
+      </w:r>
+      <w:proofErr w:type="spellStart"/>
+      <w:r>
+        <w:t>laksih</w:t>
+      </w:r>
+      <w:proofErr w:type="spellEnd"/>
+      <w:r>
+        <w:t xml:space="preserve"> </w:t>
+      </w:r>
+      <w:proofErr w:type="spellStart"/>
+      <w:r>
+        <w:t>stvari</w:t>
+      </w:r>
+      <w:proofErr w:type="spellEnd"/>
+      <w:r>
+        <w:t xml:space="preserve"> pa </w:t>
+      </w:r>
+      <w:proofErr w:type="spellStart"/>
+      <w:r>
+        <w:t>skalirati</w:t>
+      </w:r>
+      <w:proofErr w:type="spellEnd"/>
+      <w:r>
+        <w:t xml:space="preserve"> n </w:t>
+      </w:r>
+      <w:proofErr w:type="spellStart"/>
+      <w:r>
+        <w:t>avece</w:t>
+      </w:r>
+      <w:proofErr w:type="spellEnd"/>
+      <w:r>
+        <w:t xml:space="preserve"> </w:t>
+      </w:r>
+      <w:proofErr w:type="spellStart"/>
+      <w:r>
+        <w:t>ako</w:t>
+      </w:r>
+      <w:proofErr w:type="spellEnd"/>
+      <w:r>
+        <w:t xml:space="preserve"> </w:t>
+      </w:r>
+      <w:proofErr w:type="spellStart"/>
+      <w:r>
+        <w:t>treba</w:t>
+      </w:r>
+      <w:proofErr w:type="spellEnd"/>
+      <w:r>
+        <w:t>.</w:t>
       </w:r>
     </w:p>
     <w:p/>
@@ -125,14 +747,343 @@
         <w:t>–</w:t>
       </w:r>
       <w:r>
-        <w:t xml:space="preserve"> PrimeNG</w:t>
-      </w:r>
+        <w:t xml:space="preserve"> </w:t>
+      </w:r>
+      <w:proofErr w:type="spellStart"/>
+      <w:r>
+        <w:t>PrimeNG</w:t>
+      </w:r>
+      <w:proofErr w:type="spellEnd"/>
       <w:r>
         <w:t xml:space="preserve"> - </w:t>
       </w:r>
-      <w:r>
-        <w:t>https://primeng.org/</w:t>
-      </w:r>
+      <w:hyperlink r:id="rId6" w:history="1">
+        <w:r>
+          <w:rPr>
+            <w:rStyle w:val="Hyperlink"/>
+          </w:rPr>
+          <w:t>https://primeng.org/</w:t>
+        </w:r>
+      </w:hyperlink>
+    </w:p>
+    <w:p/>
+    <w:p>
+      <w:proofErr w:type="spellStart"/>
+      <w:r>
+        <w:lastRenderedPageBreak/>
+        <w:t>Cuvati</w:t>
+      </w:r>
+      <w:proofErr w:type="spellEnd"/>
+      <w:r>
+        <w:t xml:space="preserve"> Tezine – Weight </w:t>
+      </w:r>
+      <w:proofErr w:type="spellStart"/>
+      <w:r>
+        <w:t>od</w:t>
+      </w:r>
+      <w:proofErr w:type="spellEnd"/>
+      <w:r>
+        <w:t xml:space="preserve"> </w:t>
+      </w:r>
+      <w:proofErr w:type="spellStart"/>
+      <w:r>
+        <w:t>najboljih</w:t>
+      </w:r>
+      <w:proofErr w:type="spellEnd"/>
+      <w:r>
+        <w:t xml:space="preserve"> </w:t>
+      </w:r>
+      <w:proofErr w:type="spellStart"/>
+      <w:r>
+        <w:t>modela</w:t>
+      </w:r>
+      <w:proofErr w:type="spellEnd"/>
+      <w:r>
+        <w:t>.</w:t>
+      </w:r>
+    </w:p>
+    <w:p>
+      <w:proofErr w:type="spellStart"/>
+      <w:proofErr w:type="gramStart"/>
+      <w:r>
+        <w:t>Napraviti</w:t>
+      </w:r>
+      <w:proofErr w:type="spellEnd"/>
+      <w:proofErr w:type="gramEnd"/>
+      <w:r>
+        <w:t xml:space="preserve"> I Excel </w:t>
+      </w:r>
+      <w:proofErr w:type="spellStart"/>
+      <w:r>
+        <w:t>Opcionalno</w:t>
+      </w:r>
+      <w:proofErr w:type="spellEnd"/>
+      <w:r>
+        <w:t xml:space="preserve"> </w:t>
+      </w:r>
+      <w:proofErr w:type="spellStart"/>
+      <w:r>
+        <w:t>gde</w:t>
+      </w:r>
+      <w:proofErr w:type="spellEnd"/>
+      <w:r>
+        <w:t xml:space="preserve"> </w:t>
+      </w:r>
+      <w:proofErr w:type="spellStart"/>
+      <w:r>
+        <w:t>bi</w:t>
+      </w:r>
+      <w:proofErr w:type="spellEnd"/>
+      <w:r>
+        <w:t xml:space="preserve"> </w:t>
+      </w:r>
+      <w:proofErr w:type="spellStart"/>
+      <w:r>
+        <w:t>sklasistili</w:t>
+      </w:r>
+      <w:proofErr w:type="spellEnd"/>
+      <w:r>
+        <w:t xml:space="preserve"> datum I </w:t>
+      </w:r>
+      <w:proofErr w:type="spellStart"/>
+      <w:proofErr w:type="gramStart"/>
+      <w:r>
+        <w:t>vrednosti</w:t>
+      </w:r>
+      <w:proofErr w:type="spellEnd"/>
+      <w:r>
+        <w:t xml:space="preserve">  </w:t>
+      </w:r>
+      <w:proofErr w:type="spellStart"/>
+      <w:r>
+        <w:t>modela</w:t>
+      </w:r>
+      <w:proofErr w:type="spellEnd"/>
+      <w:proofErr w:type="gramEnd"/>
+      <w:r>
+        <w:t xml:space="preserve">. </w:t>
+      </w:r>
+    </w:p>
+    <w:p>
+      <w:proofErr w:type="spellStart"/>
+      <w:r>
+        <w:t>Testirati</w:t>
+      </w:r>
+      <w:proofErr w:type="spellEnd"/>
+      <w:r>
+        <w:t xml:space="preserve"> </w:t>
+      </w:r>
+      <w:proofErr w:type="spellStart"/>
+      <w:r>
+        <w:t>razlicite</w:t>
+      </w:r>
+      <w:proofErr w:type="spellEnd"/>
+      <w:r>
+        <w:t xml:space="preserve"> </w:t>
+      </w:r>
+      <w:proofErr w:type="spellStart"/>
+      <w:r>
+        <w:t>kanale</w:t>
+      </w:r>
+      <w:proofErr w:type="spellEnd"/>
+      <w:r>
+        <w:t>.</w:t>
+      </w:r>
+      <w:r>
+        <w:t xml:space="preserve"> </w:t>
+      </w:r>
+    </w:p>
+    <w:p>
+      <w:proofErr w:type="spellStart"/>
+      <w:r>
+        <w:t>Postavi</w:t>
+      </w:r>
+      <w:proofErr w:type="spellEnd"/>
+      <w:r>
+        <w:t xml:space="preserve"> </w:t>
+      </w:r>
+      <w:proofErr w:type="spellStart"/>
+      <w:r>
+        <w:t>najjednostavniji</w:t>
+      </w:r>
+      <w:proofErr w:type="spellEnd"/>
+      <w:r>
+        <w:t xml:space="preserve"> model </w:t>
+      </w:r>
+      <w:proofErr w:type="spellStart"/>
+      <w:r>
+        <w:t>kao</w:t>
+      </w:r>
+      <w:proofErr w:type="spellEnd"/>
+      <w:r>
+        <w:t xml:space="preserve"> </w:t>
+      </w:r>
+      <w:proofErr w:type="spellStart"/>
+      <w:r>
+        <w:t>granicu</w:t>
+      </w:r>
+      <w:proofErr w:type="spellEnd"/>
+      <w:r>
+        <w:t xml:space="preserve"> </w:t>
+      </w:r>
+      <w:proofErr w:type="spellStart"/>
+      <w:r>
+        <w:t>modela</w:t>
+      </w:r>
+      <w:proofErr w:type="spellEnd"/>
+      <w:r>
+        <w:t xml:space="preserve"> I </w:t>
+      </w:r>
+      <w:proofErr w:type="spellStart"/>
+      <w:r>
+        <w:t>onda</w:t>
+      </w:r>
+      <w:proofErr w:type="spellEnd"/>
+      <w:r>
+        <w:t xml:space="preserve"> </w:t>
+      </w:r>
+      <w:proofErr w:type="spellStart"/>
+      <w:r>
+        <w:t>mozemo</w:t>
+      </w:r>
+      <w:proofErr w:type="spellEnd"/>
+      <w:r>
+        <w:t xml:space="preserve"> da </w:t>
+      </w:r>
+      <w:proofErr w:type="spellStart"/>
+      <w:r>
+        <w:t>uporedjujemo</w:t>
+      </w:r>
+      <w:proofErr w:type="spellEnd"/>
+      <w:r>
+        <w:t xml:space="preserve"> Koliko </w:t>
+      </w:r>
+      <w:proofErr w:type="spellStart"/>
+      <w:r>
+        <w:t>smo</w:t>
+      </w:r>
+      <w:proofErr w:type="spellEnd"/>
+      <w:r>
+        <w:t xml:space="preserve"> </w:t>
+      </w:r>
+      <w:proofErr w:type="spellStart"/>
+      <w:r>
+        <w:t>bolji</w:t>
+      </w:r>
+      <w:proofErr w:type="spellEnd"/>
+      <w:r>
+        <w:t xml:space="preserve">. </w:t>
+      </w:r>
+    </w:p>
+    <w:p>
+      <w:proofErr w:type="spellStart"/>
+      <w:r>
+        <w:t>Roboflow</w:t>
+      </w:r>
+      <w:proofErr w:type="spellEnd"/>
+      <w:r>
+        <w:t xml:space="preserve"> (</w:t>
+      </w:r>
+      <w:r>
+        <w:t xml:space="preserve"> </w:t>
+      </w:r>
+      <w:hyperlink r:id="rId7" w:history="1">
+        <w:r>
+          <w:rPr>
+            <w:rStyle w:val="Hyperlink"/>
+          </w:rPr>
+          <w:t>https://roboflow.com/</w:t>
+        </w:r>
+      </w:hyperlink>
+      <w:r>
+        <w:t xml:space="preserve"> </w:t>
+      </w:r>
+      <w:r>
+        <w:t>)</w:t>
+      </w:r>
+      <w:r>
+        <w:t xml:space="preserve"> – </w:t>
+      </w:r>
+      <w:proofErr w:type="spellStart"/>
+      <w:r>
+        <w:t>anotiramo</w:t>
+      </w:r>
+      <w:proofErr w:type="spellEnd"/>
+      <w:r>
+        <w:t xml:space="preserve"> nase </w:t>
+      </w:r>
+      <w:proofErr w:type="spellStart"/>
+      <w:r>
+        <w:t>podatke</w:t>
+      </w:r>
+      <w:proofErr w:type="spellEnd"/>
+      <w:r>
+        <w:t xml:space="preserve">, </w:t>
+      </w:r>
+      <w:proofErr w:type="spellStart"/>
+      <w:r>
+        <w:t>slike</w:t>
+      </w:r>
+      <w:proofErr w:type="spellEnd"/>
+      <w:r>
+        <w:t xml:space="preserve">. </w:t>
+      </w:r>
+      <w:proofErr w:type="spellStart"/>
+      <w:r>
+        <w:t>Podelimo</w:t>
+      </w:r>
+      <w:proofErr w:type="spellEnd"/>
+      <w:r>
+        <w:t xml:space="preserve"> </w:t>
+      </w:r>
+      <w:proofErr w:type="spellStart"/>
+      <w:r>
+        <w:t>tamo</w:t>
+      </w:r>
+      <w:proofErr w:type="spellEnd"/>
+      <w:r>
+        <w:t xml:space="preserve"> </w:t>
+      </w:r>
+      <w:proofErr w:type="spellStart"/>
+      <w:r>
+        <w:t>slike</w:t>
+      </w:r>
+      <w:proofErr w:type="spellEnd"/>
+      <w:r>
+        <w:t xml:space="preserve"> u </w:t>
+      </w:r>
+      <w:proofErr w:type="spellStart"/>
+      <w:r>
+        <w:t>trening</w:t>
+      </w:r>
+      <w:proofErr w:type="spellEnd"/>
+      <w:r>
+        <w:t xml:space="preserve">, </w:t>
+      </w:r>
+      <w:proofErr w:type="spellStart"/>
+      <w:r>
+        <w:t>validacione</w:t>
+      </w:r>
+      <w:proofErr w:type="spellEnd"/>
+      <w:r>
+        <w:t xml:space="preserve"> I test</w:t>
+      </w:r>
+      <w:r>
+        <w:t xml:space="preserve">… </w:t>
+      </w:r>
+      <w:proofErr w:type="spellStart"/>
+      <w:r>
+        <w:t>ako</w:t>
+      </w:r>
+      <w:proofErr w:type="spellEnd"/>
+      <w:r>
+        <w:t xml:space="preserve"> </w:t>
+      </w:r>
+      <w:proofErr w:type="spellStart"/>
+      <w:r>
+        <w:t>zelimo</w:t>
+      </w:r>
+      <w:proofErr w:type="spellEnd"/>
     </w:p>
     <w:p/>
     <w:sectPr>

</xml_diff>